<commit_message>
updating code file names
</commit_message>
<xml_diff>
--- a/Outputs/Tables/NumberOfSigPathwaysByModelType_Female.docx
+++ b/Outputs/Tables/NumberOfSigPathwaysByModelType_Female.docx
@@ -2,511 +2,6 @@
 <file path=word/document.xml><?xml version="1.0" encoding="utf-8"?>
 <w:document xmlns:wpc="http://schemas.microsoft.com/office/word/2010/wordprocessingCanvas" xmlns:cx="http://schemas.microsoft.com/office/drawing/2014/chartex" xmlns:cx1="http://schemas.microsoft.com/office/drawing/2015/9/8/chartex" xmlns:cx2="http://schemas.microsoft.com/office/drawing/2015/10/21/chartex" xmlns:cx3="http://schemas.microsoft.com/office/drawing/2016/5/9/chartex" xmlns:cx4="http://schemas.microsoft.com/office/drawing/2016/5/10/chartex" xmlns:cx5="http://schemas.microsoft.com/office/drawing/2016/5/11/chartex" xmlns:cx6="http://schemas.microsoft.com/office/drawing/2016/5/12/chartex" xmlns:cx7="http://schemas.microsoft.com/office/drawing/2016/5/13/chartex" xmlns:cx8="http://schemas.microsoft.com/office/drawing/2016/5/14/chartex" xmlns:mc="http://schemas.openxmlformats.org/markup-compatibility/2006" xmlns:aink="http://schemas.microsoft.com/office/drawing/2016/ink" xmlns:am3d="http://schemas.microsoft.com/office/drawing/2017/model3d" xmlns:o="urn:schemas-microsoft-com:office:office" xmlns:r="http://schemas.openxmlformats.org/officeDocument/2006/relationships" xmlns:m="http://schemas.openxmlformats.org/officeDocument/2006/math" xmlns:v="urn:schemas-microsoft-com:vml" xmlns:wp14="http://schemas.microsoft.com/office/word/2010/wordprocessingDrawing" xmlns:wp="http://schemas.openxmlformats.org/drawingml/2006/wordprocessingDrawing" xmlns:w10="urn:schemas-microsoft-com:office:word" xmlns:w="http://schemas.openxmlformats.org/wordprocessingml/2006/main" xmlns:w14="http://schemas.microsoft.com/office/word/2010/wordml" xmlns:w15="http://schemas.microsoft.com/office/word/2012/wordml" xmlns:w16cex="http://schemas.microsoft.com/office/word/2018/wordml/cex" xmlns:w16cid="http://schemas.microsoft.com/office/word/2016/wordml/cid" xmlns:w16="http://schemas.microsoft.com/office/word/2018/wordml" xmlns:w16se="http://schemas.microsoft.com/office/word/2015/wordml/symex" xmlns:wpg="http://schemas.microsoft.com/office/word/2010/wordprocessingGroup" xmlns:wpi="http://schemas.microsoft.com/office/word/2010/wordprocessingInk" xmlns:wne="http://schemas.microsoft.com/office/word/2006/wordml" xmlns:wps="http://schemas.microsoft.com/office/word/2010/wordprocessingShape" mc:Ignorable="w14 w15 w16se w16cid w16 w16cex wp14">
   <w:body>
-    <w:p>
-      <w:pPr>
-        <w:pStyle w:val="Normal"/>
-      </w:pPr>
-      <w:r>
-        <w:t xml:space="preserve"/>
-      </w:r>
-    </w:p>
-    <w:p>
-      <w:pPr>
-        <w:pStyle w:val="TableCaption"/>
-        <w:jc w:val="center"/>
-        <w:keepNext/>
-        <w:pBdr>
-          <w:bottom w:val="none" w:sz="0" w:space="0" w:color="000000"/>
-          <w:top w:val="none" w:sz="0" w:space="0" w:color="000000"/>
-          <w:left w:val="none" w:sz="0" w:space="0" w:color="000000"/>
-          <w:right w:val="none" w:sz="0" w:space="0" w:color="000000"/>
-        </w:pBdr>
-        <w:spacing w:after="60" w:before="60" w:line="240"/>
-        <w:ind w:left="60" w:right="60" w:firstLine="0" w:firstLineChars="0"/>
-      </w:pPr>
-      <w:r>
-        <w:t xml:space="preserve">Sigificant Pathways by Model (Female).</w:t>
-      </w:r>
-    </w:p>
-    <w:tbl xmlns:a="http://schemas.openxmlformats.org/drawingml/2006/main" xmlns:pic="http://schemas.openxmlformats.org/drawingml/2006/picture">
-      <w:tblPr>
-        <w:tblLayout w:type="autofit"/>
-        <w:jc w:val="center"/>
-        <w:tblW w:type="pct" w:w="0"/>
-        <w:tblLook w:firstRow="1" w:lastRow="0" w:firstColumn="0" w:lastColumn="0" w:noHBand="0" w:noVBand="1"/>
-      </w:tblPr>
-      <w:tr>
-        <w:trPr>
-          <w:trHeight w:val="360" w:hRule="auto"/>
-          <w:tblHeader/>
-        </w:trPr>
-        header1
-        <w:tc>
-          <w:tcPr>
-            <w:tcBorders>
-              <w:bottom w:val="single" w:sz="12" w:space="0" w:color="666666"/>
-              <w:top w:val="single" w:sz="12" w:space="0" w:color="666666"/>
-              <w:left w:val="none" w:sz="0" w:space="0" w:color="000000"/>
-              <w:right w:val="none" w:sz="0" w:space="0" w:color="000000"/>
-            </w:tcBorders>
-            <w:shd w:val="clear" w:color="auto" w:fill="FFFFFF"/>
-            <w:tcMar>
-              <w:top w:w="0" w:type="dxa"/>
-              <w:bottom w:w="0" w:type="dxa"/>
-              <w:left w:w="0" w:type="dxa"/>
-              <w:right w:w="0" w:type="dxa"/>
-            </w:tcMar>
-            <w:vAlign w:val="center"/>
-          </w:tcPr>
-          <w:p>
-            <w:pPr>
-              <w:pStyle w:val="Normal"/>
-              <w:jc w:val="left"/>
-              <w:pBdr>
-                <w:bottom w:val="none" w:sz="0" w:space="0" w:color="000000"/>
-                <w:top w:val="none" w:sz="0" w:space="0" w:color="000000"/>
-                <w:left w:val="none" w:sz="0" w:space="0" w:color="000000"/>
-                <w:right w:val="none" w:sz="0" w:space="0" w:color="000000"/>
-              </w:pBdr>
-              <w:spacing w:after="100" w:before="100" w:line="240"/>
-              <w:ind w:left="100" w:right="100" w:firstLine="0" w:firstLineChars="0"/>
-            </w:pPr>
-            <w:r>
-              <w:rPr>
-                <w:rFonts w:ascii="Helvetica" w:hAnsi="Helvetica" w:eastAsia="Helvetica" w:cs="Helvetica"/>
-                <w:i w:val="false"/>
-                <w:b w:val="true"/>
-                <w:u w:val="none"/>
-                <w:sz w:val="22"/>
-                <w:szCs w:val="22"/>
-                <w:color w:val="000000"/>
-              </w:rPr>
-              <w:t xml:space="preserve">Model Type</w:t>
-            </w:r>
-          </w:p>
-        </w:tc>
-        <w:tc>
-          <w:tcPr>
-            <w:tcBorders>
-              <w:bottom w:val="single" w:sz="12" w:space="0" w:color="666666"/>
-              <w:top w:val="single" w:sz="12" w:space="0" w:color="666666"/>
-              <w:left w:val="none" w:sz="0" w:space="0" w:color="000000"/>
-              <w:right w:val="none" w:sz="0" w:space="0" w:color="000000"/>
-            </w:tcBorders>
-            <w:shd w:val="clear" w:color="auto" w:fill="FFFFFF"/>
-            <w:tcMar>
-              <w:top w:w="0" w:type="dxa"/>
-              <w:bottom w:w="0" w:type="dxa"/>
-              <w:left w:w="0" w:type="dxa"/>
-              <w:right w:w="0" w:type="dxa"/>
-            </w:tcMar>
-            <w:vAlign w:val="center"/>
-          </w:tcPr>
-          <w:p>
-            <w:pPr>
-              <w:pStyle w:val="Normal"/>
-              <w:jc w:val="right"/>
-              <w:pBdr>
-                <w:bottom w:val="none" w:sz="0" w:space="0" w:color="000000"/>
-                <w:top w:val="none" w:sz="0" w:space="0" w:color="000000"/>
-                <w:left w:val="none" w:sz="0" w:space="0" w:color="000000"/>
-                <w:right w:val="none" w:sz="0" w:space="0" w:color="000000"/>
-              </w:pBdr>
-              <w:spacing w:after="100" w:before="100" w:line="240"/>
-              <w:ind w:left="100" w:right="100" w:firstLine="0" w:firstLineChars="0"/>
-            </w:pPr>
-            <w:r>
-              <w:rPr>
-                <w:rFonts w:ascii="Helvetica" w:hAnsi="Helvetica" w:eastAsia="Helvetica" w:cs="Helvetica"/>
-                <w:i w:val="false"/>
-                <w:b w:val="true"/>
-                <w:u w:val="none"/>
-                <w:sz w:val="22"/>
-                <w:szCs w:val="22"/>
-                <w:color w:val="000000"/>
-              </w:rPr>
-              <w:t xml:space="preserve">Count</w:t>
-            </w:r>
-          </w:p>
-        </w:tc>
-      </w:tr>
-      <w:tr>
-        <w:trPr>
-          <w:trHeight w:val="360" w:hRule="auto"/>
-        </w:trPr>
-        body1
-        <w:tc>
-          <w:tcPr>
-            <w:tcBorders>
-              <w:bottom w:val="single" w:sz="6" w:space="0" w:color="666666"/>
-              <w:top w:val="single" w:sz="12" w:space="0" w:color="666666"/>
-              <w:left w:val="none" w:sz="0" w:space="0" w:color="000000"/>
-              <w:right w:val="none" w:sz="0" w:space="0" w:color="000000"/>
-            </w:tcBorders>
-            <w:shd w:val="clear" w:color="auto" w:fill="FFFFFF"/>
-            <w:tcMar>
-              <w:top w:w="0" w:type="dxa"/>
-              <w:bottom w:w="0" w:type="dxa"/>
-              <w:left w:w="0" w:type="dxa"/>
-              <w:right w:w="0" w:type="dxa"/>
-            </w:tcMar>
-            <w:vAlign w:val="center"/>
-          </w:tcPr>
-          <w:p>
-            <w:pPr>
-              <w:pStyle w:val="Normal"/>
-              <w:jc w:val="left"/>
-              <w:pBdr>
-                <w:bottom w:val="none" w:sz="0" w:space="0" w:color="000000"/>
-                <w:top w:val="none" w:sz="0" w:space="0" w:color="000000"/>
-                <w:left w:val="none" w:sz="0" w:space="0" w:color="000000"/>
-                <w:right w:val="none" w:sz="0" w:space="0" w:color="000000"/>
-              </w:pBdr>
-              <w:spacing w:after="100" w:before="100" w:line="240"/>
-              <w:ind w:left="100" w:right="100" w:firstLine="0" w:firstLineChars="0"/>
-            </w:pPr>
-            <w:r>
-              <w:rPr>
-                <w:rFonts w:ascii="Helvetica" w:hAnsi="Helvetica" w:eastAsia="Helvetica" w:cs="Helvetica"/>
-                <w:i w:val="false"/>
-                <w:b w:val="false"/>
-                <w:u w:val="none"/>
-                <w:sz w:val="22"/>
-                <w:szCs w:val="22"/>
-                <w:color w:val="000000"/>
-              </w:rPr>
-              <w:t xml:space="preserve">Interaction</w:t>
-            </w:r>
-          </w:p>
-        </w:tc>
-        <w:tc>
-          <w:tcPr>
-            <w:tcBorders>
-              <w:bottom w:val="single" w:sz="6" w:space="0" w:color="666666"/>
-              <w:top w:val="single" w:sz="12" w:space="0" w:color="666666"/>
-              <w:left w:val="none" w:sz="0" w:space="0" w:color="000000"/>
-              <w:right w:val="none" w:sz="0" w:space="0" w:color="000000"/>
-            </w:tcBorders>
-            <w:shd w:val="clear" w:color="auto" w:fill="FFFFFF"/>
-            <w:tcMar>
-              <w:top w:w="0" w:type="dxa"/>
-              <w:bottom w:w="0" w:type="dxa"/>
-              <w:left w:w="0" w:type="dxa"/>
-              <w:right w:w="0" w:type="dxa"/>
-            </w:tcMar>
-            <w:vAlign w:val="center"/>
-          </w:tcPr>
-          <w:p>
-            <w:pPr>
-              <w:pStyle w:val="Normal"/>
-              <w:jc w:val="right"/>
-              <w:pBdr>
-                <w:bottom w:val="none" w:sz="0" w:space="0" w:color="000000"/>
-                <w:top w:val="none" w:sz="0" w:space="0" w:color="000000"/>
-                <w:left w:val="none" w:sz="0" w:space="0" w:color="000000"/>
-                <w:right w:val="none" w:sz="0" w:space="0" w:color="000000"/>
-              </w:pBdr>
-              <w:spacing w:after="100" w:before="100" w:line="240"/>
-              <w:ind w:left="100" w:right="100" w:firstLine="0" w:firstLineChars="0"/>
-            </w:pPr>
-            <w:r>
-              <w:rPr>
-                <w:rFonts w:ascii="Helvetica" w:hAnsi="Helvetica" w:eastAsia="Helvetica" w:cs="Helvetica"/>
-                <w:i w:val="false"/>
-                <w:b w:val="false"/>
-                <w:u w:val="none"/>
-                <w:sz w:val="22"/>
-                <w:szCs w:val="22"/>
-                <w:color w:val="000000"/>
-              </w:rPr>
-              <w:t xml:space="preserve">6</w:t>
-            </w:r>
-          </w:p>
-        </w:tc>
-      </w:tr>
-      <w:tr>
-        <w:trPr>
-          <w:trHeight w:val="360" w:hRule="auto"/>
-        </w:trPr>
-        body2
-        <w:tc>
-          <w:tcPr>
-            <w:tcBorders>
-              <w:bottom w:val="single" w:sz="6" w:space="0" w:color="666666"/>
-              <w:top w:val="single" w:sz="6" w:space="0" w:color="666666"/>
-              <w:left w:val="none" w:sz="0" w:space="0" w:color="000000"/>
-              <w:right w:val="none" w:sz="0" w:space="0" w:color="000000"/>
-            </w:tcBorders>
-            <w:shd w:val="clear" w:color="auto" w:fill="FFFFFF"/>
-            <w:tcMar>
-              <w:top w:w="0" w:type="dxa"/>
-              <w:bottom w:w="0" w:type="dxa"/>
-              <w:left w:w="0" w:type="dxa"/>
-              <w:right w:w="0" w:type="dxa"/>
-            </w:tcMar>
-            <w:vAlign w:val="center"/>
-          </w:tcPr>
-          <w:p>
-            <w:pPr>
-              <w:pStyle w:val="Normal"/>
-              <w:jc w:val="left"/>
-              <w:pBdr>
-                <w:bottom w:val="none" w:sz="0" w:space="0" w:color="000000"/>
-                <w:top w:val="none" w:sz="0" w:space="0" w:color="000000"/>
-                <w:left w:val="none" w:sz="0" w:space="0" w:color="000000"/>
-                <w:right w:val="none" w:sz="0" w:space="0" w:color="000000"/>
-              </w:pBdr>
-              <w:spacing w:after="100" w:before="100" w:line="240"/>
-              <w:ind w:left="100" w:right="100" w:firstLine="0" w:firstLineChars="0"/>
-            </w:pPr>
-            <w:r>
-              <w:rPr>
-                <w:rFonts w:ascii="Helvetica" w:hAnsi="Helvetica" w:eastAsia="Helvetica" w:cs="Helvetica"/>
-                <w:i w:val="false"/>
-                <w:b w:val="false"/>
-                <w:u w:val="none"/>
-                <w:sz w:val="22"/>
-                <w:szCs w:val="22"/>
-                <w:color w:val="000000"/>
-              </w:rPr>
-              <w:t xml:space="preserve">Parallel</w:t>
-            </w:r>
-          </w:p>
-        </w:tc>
-        <w:tc>
-          <w:tcPr>
-            <w:tcBorders>
-              <w:bottom w:val="single" w:sz="6" w:space="0" w:color="666666"/>
-              <w:top w:val="single" w:sz="6" w:space="0" w:color="666666"/>
-              <w:left w:val="none" w:sz="0" w:space="0" w:color="000000"/>
-              <w:right w:val="none" w:sz="0" w:space="0" w:color="000000"/>
-            </w:tcBorders>
-            <w:shd w:val="clear" w:color="auto" w:fill="FFFFFF"/>
-            <w:tcMar>
-              <w:top w:w="0" w:type="dxa"/>
-              <w:bottom w:w="0" w:type="dxa"/>
-              <w:left w:w="0" w:type="dxa"/>
-              <w:right w:w="0" w:type="dxa"/>
-            </w:tcMar>
-            <w:vAlign w:val="center"/>
-          </w:tcPr>
-          <w:p>
-            <w:pPr>
-              <w:pStyle w:val="Normal"/>
-              <w:jc w:val="right"/>
-              <w:pBdr>
-                <w:bottom w:val="none" w:sz="0" w:space="0" w:color="000000"/>
-                <w:top w:val="none" w:sz="0" w:space="0" w:color="000000"/>
-                <w:left w:val="none" w:sz="0" w:space="0" w:color="000000"/>
-                <w:right w:val="none" w:sz="0" w:space="0" w:color="000000"/>
-              </w:pBdr>
-              <w:spacing w:after="100" w:before="100" w:line="240"/>
-              <w:ind w:left="100" w:right="100" w:firstLine="0" w:firstLineChars="0"/>
-            </w:pPr>
-            <w:r>
-              <w:rPr>
-                <w:rFonts w:ascii="Helvetica" w:hAnsi="Helvetica" w:eastAsia="Helvetica" w:cs="Helvetica"/>
-                <w:i w:val="false"/>
-                <w:b w:val="false"/>
-                <w:u w:val="none"/>
-                <w:sz w:val="22"/>
-                <w:szCs w:val="22"/>
-                <w:color w:val="000000"/>
-              </w:rPr>
-              <w:t xml:space="preserve">20</w:t>
-            </w:r>
-          </w:p>
-        </w:tc>
-      </w:tr>
-      <w:tr>
-        <w:trPr>
-          <w:trHeight w:val="360" w:hRule="auto"/>
-        </w:trPr>
-        body3
-        <w:tc>
-          <w:tcPr>
-            <w:tcBorders>
-              <w:bottom w:val="single" w:sz="6" w:space="0" w:color="666666"/>
-              <w:top w:val="single" w:sz="6" w:space="0" w:color="666666"/>
-              <w:left w:val="none" w:sz="0" w:space="0" w:color="000000"/>
-              <w:right w:val="none" w:sz="0" w:space="0" w:color="000000"/>
-            </w:tcBorders>
-            <w:shd w:val="clear" w:color="auto" w:fill="FFFFFF"/>
-            <w:tcMar>
-              <w:top w:w="0" w:type="dxa"/>
-              <w:bottom w:w="0" w:type="dxa"/>
-              <w:left w:w="0" w:type="dxa"/>
-              <w:right w:w="0" w:type="dxa"/>
-            </w:tcMar>
-            <w:vAlign w:val="center"/>
-          </w:tcPr>
-          <w:p>
-            <w:pPr>
-              <w:pStyle w:val="Normal"/>
-              <w:jc w:val="left"/>
-              <w:pBdr>
-                <w:bottom w:val="none" w:sz="0" w:space="0" w:color="000000"/>
-                <w:top w:val="none" w:sz="0" w:space="0" w:color="000000"/>
-                <w:left w:val="none" w:sz="0" w:space="0" w:color="000000"/>
-                <w:right w:val="none" w:sz="0" w:space="0" w:color="000000"/>
-              </w:pBdr>
-              <w:spacing w:after="100" w:before="100" w:line="240"/>
-              <w:ind w:left="100" w:right="100" w:firstLine="0" w:firstLineChars="0"/>
-            </w:pPr>
-            <w:r>
-              <w:rPr>
-                <w:rFonts w:ascii="Helvetica" w:hAnsi="Helvetica" w:eastAsia="Helvetica" w:cs="Helvetica"/>
-                <w:i w:val="false"/>
-                <w:b w:val="false"/>
-                <w:u w:val="none"/>
-                <w:sz w:val="22"/>
-                <w:szCs w:val="22"/>
-                <w:color w:val="000000"/>
-              </w:rPr>
-              <w:t xml:space="preserve">Single</w:t>
-            </w:r>
-          </w:p>
-        </w:tc>
-        <w:tc>
-          <w:tcPr>
-            <w:tcBorders>
-              <w:bottom w:val="single" w:sz="6" w:space="0" w:color="666666"/>
-              <w:top w:val="single" w:sz="6" w:space="0" w:color="666666"/>
-              <w:left w:val="none" w:sz="0" w:space="0" w:color="000000"/>
-              <w:right w:val="none" w:sz="0" w:space="0" w:color="000000"/>
-            </w:tcBorders>
-            <w:shd w:val="clear" w:color="auto" w:fill="FFFFFF"/>
-            <w:tcMar>
-              <w:top w:w="0" w:type="dxa"/>
-              <w:bottom w:w="0" w:type="dxa"/>
-              <w:left w:w="0" w:type="dxa"/>
-              <w:right w:w="0" w:type="dxa"/>
-            </w:tcMar>
-            <w:vAlign w:val="center"/>
-          </w:tcPr>
-          <w:p>
-            <w:pPr>
-              <w:pStyle w:val="Normal"/>
-              <w:jc w:val="right"/>
-              <w:pBdr>
-                <w:bottom w:val="none" w:sz="0" w:space="0" w:color="000000"/>
-                <w:top w:val="none" w:sz="0" w:space="0" w:color="000000"/>
-                <w:left w:val="none" w:sz="0" w:space="0" w:color="000000"/>
-                <w:right w:val="none" w:sz="0" w:space="0" w:color="000000"/>
-              </w:pBdr>
-              <w:spacing w:after="100" w:before="100" w:line="240"/>
-              <w:ind w:left="100" w:right="100" w:firstLine="0" w:firstLineChars="0"/>
-            </w:pPr>
-            <w:r>
-              <w:rPr>
-                <w:rFonts w:ascii="Helvetica" w:hAnsi="Helvetica" w:eastAsia="Helvetica" w:cs="Helvetica"/>
-                <w:i w:val="false"/>
-                <w:b w:val="false"/>
-                <w:u w:val="none"/>
-                <w:sz w:val="22"/>
-                <w:szCs w:val="22"/>
-                <w:color w:val="000000"/>
-              </w:rPr>
-              <w:t xml:space="preserve">19</w:t>
-            </w:r>
-          </w:p>
-        </w:tc>
-      </w:tr>
-      <w:tr>
-        <w:trPr>
-          <w:trHeight w:val="360" w:hRule="auto"/>
-        </w:trPr>
-        body4
-        <w:tc>
-          <w:tcPr>
-            <w:tcBorders>
-              <w:bottom w:val="single" w:sz="12" w:space="0" w:color="666666"/>
-              <w:top w:val="single" w:sz="6" w:space="0" w:color="666666"/>
-              <w:left w:val="none" w:sz="0" w:space="0" w:color="000000"/>
-              <w:right w:val="none" w:sz="0" w:space="0" w:color="000000"/>
-            </w:tcBorders>
-            <w:shd w:val="clear" w:color="auto" w:fill="FFFFFF"/>
-            <w:tcMar>
-              <w:top w:w="0" w:type="dxa"/>
-              <w:bottom w:w="0" w:type="dxa"/>
-              <w:left w:w="0" w:type="dxa"/>
-              <w:right w:w="0" w:type="dxa"/>
-            </w:tcMar>
-            <w:vAlign w:val="center"/>
-          </w:tcPr>
-          <w:p>
-            <w:pPr>
-              <w:pStyle w:val="Normal"/>
-              <w:jc w:val="left"/>
-              <w:pBdr>
-                <w:bottom w:val="none" w:sz="0" w:space="0" w:color="000000"/>
-                <w:top w:val="none" w:sz="0" w:space="0" w:color="000000"/>
-                <w:left w:val="none" w:sz="0" w:space="0" w:color="000000"/>
-                <w:right w:val="none" w:sz="0" w:space="0" w:color="000000"/>
-              </w:pBdr>
-              <w:spacing w:after="100" w:before="100" w:line="240"/>
-              <w:ind w:left="100" w:right="100" w:firstLine="0" w:firstLineChars="0"/>
-            </w:pPr>
-            <w:r>
-              <w:rPr>
-                <w:rFonts w:ascii="Helvetica" w:hAnsi="Helvetica" w:eastAsia="Helvetica" w:cs="Helvetica"/>
-                <w:i w:val="false"/>
-                <w:b w:val="false"/>
-                <w:u w:val="none"/>
-                <w:sz w:val="22"/>
-                <w:szCs w:val="22"/>
-                <w:color w:val="000000"/>
-              </w:rPr>
-              <w:t xml:space="preserve">None</w:t>
-            </w:r>
-          </w:p>
-        </w:tc>
-        <w:tc>
-          <w:tcPr>
-            <w:tcBorders>
-              <w:bottom w:val="single" w:sz="12" w:space="0" w:color="666666"/>
-              <w:top w:val="single" w:sz="6" w:space="0" w:color="666666"/>
-              <w:left w:val="none" w:sz="0" w:space="0" w:color="000000"/>
-              <w:right w:val="none" w:sz="0" w:space="0" w:color="000000"/>
-            </w:tcBorders>
-            <w:shd w:val="clear" w:color="auto" w:fill="FFFFFF"/>
-            <w:tcMar>
-              <w:top w:w="0" w:type="dxa"/>
-              <w:bottom w:w="0" w:type="dxa"/>
-              <w:left w:w="0" w:type="dxa"/>
-              <w:right w:w="0" w:type="dxa"/>
-            </w:tcMar>
-            <w:vAlign w:val="center"/>
-          </w:tcPr>
-          <w:p>
-            <w:pPr>
-              <w:pStyle w:val="Normal"/>
-              <w:jc w:val="right"/>
-              <w:pBdr>
-                <w:bottom w:val="none" w:sz="0" w:space="0" w:color="000000"/>
-                <w:top w:val="none" w:sz="0" w:space="0" w:color="000000"/>
-                <w:left w:val="none" w:sz="0" w:space="0" w:color="000000"/>
-                <w:right w:val="none" w:sz="0" w:space="0" w:color="000000"/>
-              </w:pBdr>
-              <w:spacing w:after="100" w:before="100" w:line="240"/>
-              <w:ind w:left="100" w:right="100" w:firstLine="0" w:firstLineChars="0"/>
-            </w:pPr>
-            <w:r>
-              <w:rPr>
-                <w:rFonts w:ascii="Helvetica" w:hAnsi="Helvetica" w:eastAsia="Helvetica" w:cs="Helvetica"/>
-                <w:i w:val="false"/>
-                <w:b w:val="false"/>
-                <w:u w:val="none"/>
-                <w:sz w:val="22"/>
-                <w:szCs w:val="22"/>
-                <w:color w:val="000000"/>
-              </w:rPr>
-              <w:t xml:space="preserve">65</w:t>
-            </w:r>
-          </w:p>
-        </w:tc>
-      </w:tr>
-    </w:tbl>
     <w:sectPr w:officer="true">
       <w:pgMar w:header="720" w:bottom="1440" w:top="1440" w:right="1440" w:left="1440" w:footer="720" w:gutter="720"/>
       <w:pgSz w:h="16848" w:w="11952" w:orient="portrait"/>

</xml_diff>